<commit_message>
Change the example to show that the best way to create a secure channel is by decorating a PlainTCPChannel with a n EcnryptedChannel that has AuthenticatedEnc SecurityLevel.
git-svn-id: https://svn.cs.biu.ac.il/svn/development/SDK_branches/NoInitParams@2531 ba1fec17-5bc3-4c1d-a110-6a66ae20c876
</commit_message>
<xml_diff>
--- a/Docs/ScapiExamples/Example of How to Create a Secure Channel.docx
+++ b/Docs/ScapiExamples/Example of How to Create a Secure Channel.docx
@@ -1,24 +1,27 @@
 
 <file path=word/document.xml><?xml version="1.0" encoding="utf-8"?>
-<w:document xmlns:wpc="http://schemas.microsoft.com/office/word/2010/wordprocessingCanvas" xmlns:mc="http://schemas.openxmlformats.org/markup-compatibility/2006" xmlns:o="urn:schemas-microsoft-com:office:office" xmlns:r="http://schemas.openxmlformats.org/officeDocument/2006/relationships" xmlns:m="http://schemas.openxmlformats.org/officeDocument/2006/math" xmlns:v="urn:schemas-microsoft-com:vml" xmlns:wp14="http://schemas.microsoft.com/office/word/2010/wordprocessingDrawing" xmlns:wp="http://schemas.openxmlformats.org/drawingml/2006/wordprocessingDrawing" xmlns:w10="urn:schemas-microsoft-com:office:word" xmlns:w="http://schemas.openxmlformats.org/wordprocessingml/2006/main" xmlns:w14="http://schemas.microsoft.com/office/word/2010/wordml" xmlns:wpg="http://schemas.microsoft.com/office/word/2010/wordprocessingGroup" xmlns:wpi="http://schemas.microsoft.com/office/word/2010/wordprocessingInk" xmlns:wne="http://schemas.microsoft.com/office/word/2006/wordml" xmlns:wps="http://schemas.microsoft.com/office/word/2010/wordprocessingShape" mc:Ignorable="w14 wp14">
+<w:document xmlns:wpc="http://schemas.microsoft.com/office/word/2010/wordprocessingCanvas" xmlns:mo="http://schemas.microsoft.com/office/mac/office/2008/main" xmlns:mc="http://schemas.openxmlformats.org/markup-compatibility/2006" xmlns:mv="urn:schemas-microsoft-com:mac:vml" xmlns:o="urn:schemas-microsoft-com:office:office" xmlns:r="http://schemas.openxmlformats.org/officeDocument/2006/relationships" xmlns:m="http://schemas.openxmlformats.org/officeDocument/2006/math" xmlns:v="urn:schemas-microsoft-com:vml" xmlns:wp14="http://schemas.microsoft.com/office/word/2010/wordprocessingDrawing" xmlns:wp="http://schemas.openxmlformats.org/drawingml/2006/wordprocessingDrawing" xmlns:w10="urn:schemas-microsoft-com:office:word" xmlns:w="http://schemas.openxmlformats.org/wordprocessingml/2006/main" xmlns:w14="http://schemas.microsoft.com/office/word/2010/wordml" xmlns:wpg="http://schemas.microsoft.com/office/word/2010/wordprocessingGroup" xmlns:wpi="http://schemas.microsoft.com/office/word/2010/wordprocessingInk" xmlns:wne="http://schemas.microsoft.com/office/word/2006/wordml" xmlns:wps="http://schemas.microsoft.com/office/word/2010/wordprocessingShape" mc:Ignorable="w14 wp14">
   <w:body>
     <w:p>
       <w:pPr>
         <w:pStyle w:val="Title"/>
-      </w:pPr>
-      <w:r>
-        <w:t>Example of How to Create a</w:t>
-      </w:r>
-      <w:bookmarkStart w:id="0" w:name="_GoBack"/>
-      <w:bookmarkEnd w:id="0"/>
-      <w:r>
-        <w:t xml:space="preserve"> </w:t>
+        <w:spacing w:after="60"/>
+      </w:pPr>
+      <w:r>
+        <w:t xml:space="preserve">Example of How to Create a </w:t>
       </w:r>
       <w:r>
         <w:t>Secure</w:t>
       </w:r>
       <w:r>
         <w:t xml:space="preserve"> Channel</w:t>
+      </w:r>
+      <w:r>
+        <w:rPr>
+          <w:sz w:val="40"/>
+          <w:szCs w:val="40"/>
+        </w:rPr>
+        <w:t xml:space="preserve"> (that is encrypted and authenticated)</w:t>
       </w:r>
     </w:p>
     <w:p>
@@ -28,6 +31,7 @@
           <w:ilvl w:val="0"/>
           <w:numId w:val="2"/>
         </w:numPr>
+        <w:spacing w:after="60"/>
       </w:pPr>
       <w:r>
         <w:t xml:space="preserve">Given a </w:t>
@@ -60,26 +64,53 @@
           <w:ilvl w:val="0"/>
           <w:numId w:val="3"/>
         </w:numPr>
-      </w:pPr>
-      <w:r>
-        <w:t xml:space="preserve">Create a </w:t>
-      </w:r>
-      <w:r>
-        <w:t>Mac o</w:t>
-      </w:r>
-      <w:r>
-        <w:t xml:space="preserve">bject </w:t>
-      </w:r>
+        <w:spacing w:after="60"/>
+      </w:pPr>
+      <w:r>
+        <w:t>Create a</w:t>
+      </w:r>
+      <w:r>
+        <w:t xml:space="preserve">n </w:t>
+      </w:r>
+      <w:r>
+        <w:rPr>
+          <w:b/>
+          <w:bCs/>
+        </w:rPr>
+        <w:t>encryption</w:t>
+      </w:r>
+      <w:r>
+        <w:t xml:space="preserve"> object </w:t>
+      </w:r>
+      <w:proofErr w:type="spellStart"/>
       <w:r>
         <w:rPr>
           <w:i/>
           <w:iCs/>
         </w:rPr>
-        <w:t>mac</w:t>
-      </w:r>
-      <w:r>
-        <w:t>.</w:t>
-      </w:r>
+        <w:t>authEnc</w:t>
+      </w:r>
+      <w:proofErr w:type="spellEnd"/>
+      <w:r>
+        <w:t xml:space="preserve"> that has </w:t>
+      </w:r>
+      <w:proofErr w:type="spellStart"/>
+      <w:r>
+        <w:rPr>
+          <w:b/>
+          <w:bCs/>
+        </w:rPr>
+        <w:t>AuthenticatedEnc</w:t>
+      </w:r>
+      <w:proofErr w:type="spellEnd"/>
+      <w:r>
+        <w:t xml:space="preserve"> </w:t>
+      </w:r>
+      <w:proofErr w:type="spellStart"/>
+      <w:r>
+        <w:t>SecurityLevel</w:t>
+      </w:r>
+      <w:proofErr w:type="spellEnd"/>
     </w:p>
     <w:p>
       <w:pPr>
@@ -88,19 +119,25 @@
           <w:ilvl w:val="0"/>
           <w:numId w:val="3"/>
         </w:numPr>
+        <w:spacing w:after="60"/>
       </w:pPr>
       <w:r>
         <w:t xml:space="preserve">Set </w:t>
       </w:r>
+      <w:proofErr w:type="spellStart"/>
       <w:r>
         <w:rPr>
           <w:i/>
           <w:iCs/>
         </w:rPr>
-        <w:t>mac</w:t>
-      </w:r>
-      <w:r>
-        <w:t xml:space="preserve"> with a suitable secret key. </w:t>
+        <w:t>authEnc</w:t>
+      </w:r>
+      <w:proofErr w:type="spellEnd"/>
+      <w:r>
+        <w:t xml:space="preserve"> </w:t>
+      </w:r>
+      <w:r>
+        <w:t xml:space="preserve">with a suitable secret key. </w:t>
       </w:r>
       <w:r>
         <w:t>(</w:t>
@@ -116,13 +153,20 @@
           <w:ilvl w:val="0"/>
           <w:numId w:val="3"/>
         </w:numPr>
-      </w:pPr>
-      <w:r>
-        <w:t xml:space="preserve">Create an </w:t>
-      </w:r>
-      <w:proofErr w:type="spellStart"/>
-      <w:r>
-        <w:t>Authenticat</w:t>
+        <w:spacing w:after="60"/>
+      </w:pPr>
+      <w:r>
+        <w:t>Create an</w:t>
+      </w:r>
+      <w:r>
+        <w:t xml:space="preserve"> </w:t>
+      </w:r>
+      <w:proofErr w:type="spellStart"/>
+      <w:r>
+        <w:t>Encryp</w:t>
+      </w:r>
+      <w:r>
+        <w:t>t</w:t>
       </w:r>
       <w:r>
         <w:t>edChannel</w:t>
@@ -143,642 +187,582 @@
       <w:r>
         <w:t xml:space="preserve"> and </w:t>
       </w:r>
+      <w:proofErr w:type="spellStart"/>
       <w:r>
         <w:rPr>
           <w:i/>
           <w:iCs/>
         </w:rPr>
-        <w:t>mac</w:t>
-      </w:r>
+        <w:t>authEnc</w:t>
+      </w:r>
+      <w:proofErr w:type="spellEnd"/>
       <w:r>
         <w:t>.</w:t>
       </w:r>
     </w:p>
     <w:p>
       <w:pPr>
-        <w:spacing w:after="120" w:line="240" w:lineRule="auto"/>
-      </w:pPr>
+        <w:spacing w:after="60" w:line="240" w:lineRule="auto"/>
+      </w:pPr>
+    </w:p>
+    <w:p>
+      <w:pPr>
+        <w:spacing w:after="60" w:line="240" w:lineRule="auto"/>
+      </w:pPr>
+      <w:r>
+        <w:t xml:space="preserve">//Create a Symmetric Encryption object with </w:t>
+      </w:r>
+      <w:proofErr w:type="spellStart"/>
+      <w:r>
+        <w:t>AuthenticatedEnc</w:t>
+      </w:r>
+      <w:proofErr w:type="spellEnd"/>
+      <w:r>
+        <w:t xml:space="preserve"> </w:t>
+      </w:r>
+      <w:proofErr w:type="spellStart"/>
+      <w:r>
+        <w:t>SecurityLevel</w:t>
+      </w:r>
+      <w:proofErr w:type="spellEnd"/>
     </w:p>
     <w:p>
       <w:pPr>
         <w:pStyle w:val="Quote"/>
-        <w:spacing w:after="120" w:line="240" w:lineRule="auto"/>
-      </w:pPr>
-      <w:r>
-        <w:t>//</w:t>
-      </w:r>
-      <w:r>
-        <w:t>D</w:t>
-      </w:r>
-      <w:r>
-        <w:t>ecorate</w:t>
-      </w:r>
-      <w:r>
-        <w:t xml:space="preserve"> a </w:t>
-      </w:r>
-      <w:proofErr w:type="spellStart"/>
-      <w:r>
-        <w:t>PlainTcpChannel</w:t>
-      </w:r>
-      <w:proofErr w:type="spellEnd"/>
-      <w:r>
-        <w:t xml:space="preserve"> with authentication and then with encryption - order is important for security</w:t>
-      </w:r>
-      <w:r>
-        <w:t>:</w:t>
-      </w:r>
-    </w:p>
-    <w:p>
-      <w:pPr>
-        <w:pStyle w:val="Quote"/>
-        <w:spacing w:after="120" w:line="240" w:lineRule="auto"/>
-      </w:pPr>
-      <w:r>
-        <w:t xml:space="preserve">Mac </w:t>
-      </w:r>
-      <w:proofErr w:type="spellStart"/>
-      <w:r>
-        <w:t>mac</w:t>
-      </w:r>
-      <w:proofErr w:type="spellEnd"/>
-      <w:r>
-        <w:t xml:space="preserve"> = null;</w:t>
-      </w:r>
-    </w:p>
-    <w:p>
-      <w:pPr>
-        <w:pStyle w:val="Quote"/>
-        <w:spacing w:after="120" w:line="240" w:lineRule="auto"/>
-      </w:pPr>
-      <w:proofErr w:type="gramStart"/>
-      <w:r>
-        <w:t>try</w:t>
-      </w:r>
-      <w:proofErr w:type="gramEnd"/>
-      <w:r>
-        <w:t xml:space="preserve"> {</w:t>
-      </w:r>
-    </w:p>
-    <w:p>
-      <w:pPr>
-        <w:pStyle w:val="Quote"/>
-        <w:spacing w:after="120" w:line="240" w:lineRule="auto"/>
-      </w:pPr>
-      <w:r>
-        <w:tab/>
-      </w:r>
-      <w:proofErr w:type="gramStart"/>
-      <w:r>
-        <w:t>mac</w:t>
-      </w:r>
-      <w:proofErr w:type="gramEnd"/>
-      <w:r>
-        <w:t xml:space="preserve"> = MacFactory.getInstance().getObject(""CBCMacPrepending(TripleDES)" ");</w:t>
-      </w:r>
-    </w:p>
-    <w:p>
-      <w:pPr>
-        <w:pStyle w:val="Quote"/>
-        <w:spacing w:after="120" w:line="240" w:lineRule="auto"/>
-      </w:pPr>
-      <w:r>
-        <w:t>} catch (</w:t>
-      </w:r>
-      <w:proofErr w:type="spellStart"/>
-      <w:r>
-        <w:t>FactoriesException</w:t>
-      </w:r>
-      <w:proofErr w:type="spellEnd"/>
-      <w:r>
-        <w:t xml:space="preserve"> e) {</w:t>
-      </w:r>
-    </w:p>
-    <w:p>
-      <w:pPr>
-        <w:pStyle w:val="Quote"/>
-        <w:spacing w:after="120" w:line="240" w:lineRule="auto"/>
-      </w:pPr>
-      <w:r>
-        <w:tab/>
-      </w:r>
-      <w:proofErr w:type="spellStart"/>
-      <w:proofErr w:type="gramStart"/>
-      <w:r>
-        <w:t>e.printStackTrace</w:t>
-      </w:r>
-      <w:proofErr w:type="spellEnd"/>
-      <w:r>
-        <w:t>(</w:t>
-      </w:r>
-      <w:proofErr w:type="gramEnd"/>
-      <w:r>
-        <w:t>);</w:t>
-      </w:r>
-    </w:p>
-    <w:p>
-      <w:pPr>
-        <w:pStyle w:val="Quote"/>
-        <w:spacing w:after="120" w:line="240" w:lineRule="auto"/>
-      </w:pPr>
-      <w:r>
-        <w:t>}</w:t>
-      </w:r>
-    </w:p>
-    <w:p>
-      <w:pPr>
-        <w:pStyle w:val="Quote"/>
-        <w:spacing w:after="120" w:line="240" w:lineRule="auto"/>
-      </w:pPr>
-      <w:r>
-        <w:t>Secre</w:t>
-      </w:r>
-      <w:r>
-        <w:t xml:space="preserve">tKey </w:t>
-      </w:r>
-      <w:proofErr w:type="spellStart"/>
-      <w:r>
-        <w:t>keyMac</w:t>
+        <w:spacing w:after="60"/>
+      </w:pPr>
+      <w:proofErr w:type="spellStart"/>
+      <w:r>
+        <w:t>ScEncryptThenMac</w:t>
+      </w:r>
+      <w:proofErr w:type="spellEnd"/>
+      <w:r>
+        <w:t xml:space="preserve"> </w:t>
+      </w:r>
+      <w:proofErr w:type="spellStart"/>
+      <w:r>
+        <w:t>encThenMac</w:t>
       </w:r>
       <w:proofErr w:type="spellEnd"/>
       <w:r>
         <w:t xml:space="preserve"> = </w:t>
       </w:r>
-      <w:proofErr w:type="spellStart"/>
-      <w:proofErr w:type="gramStart"/>
-      <w:r>
-        <w:t>mac.generateKey</w:t>
-      </w:r>
-      <w:proofErr w:type="spellEnd"/>
-      <w:r>
-        <w:t>(</w:t>
-      </w:r>
-      <w:proofErr w:type="gramEnd"/>
-      <w:r>
-        <w:t>168</w:t>
-      </w:r>
-      <w:r>
-        <w:t>);</w:t>
-      </w:r>
-    </w:p>
-    <w:p>
-      <w:pPr>
-        <w:pStyle w:val="Quote"/>
-        <w:spacing w:after="120" w:line="240" w:lineRule="auto"/>
-      </w:pPr>
-      <w:proofErr w:type="gramStart"/>
-      <w:r>
-        <w:t>try</w:t>
-      </w:r>
-      <w:proofErr w:type="gramEnd"/>
-      <w:r>
-        <w:t xml:space="preserve"> {</w:t>
-      </w:r>
-    </w:p>
-    <w:p>
-      <w:pPr>
-        <w:pStyle w:val="Quote"/>
-        <w:spacing w:after="120" w:line="240" w:lineRule="auto"/>
-        <w:ind w:firstLine="720"/>
-      </w:pPr>
-      <w:proofErr w:type="spellStart"/>
-      <w:proofErr w:type="gramStart"/>
-      <w:r>
-        <w:t>mac.setKey</w:t>
-      </w:r>
-      <w:proofErr w:type="spellEnd"/>
-      <w:r>
-        <w:t>(</w:t>
-      </w:r>
-      <w:proofErr w:type="spellStart"/>
-      <w:proofErr w:type="gramEnd"/>
-      <w:r>
-        <w:t>keyMac</w:t>
-      </w:r>
-      <w:proofErr w:type="spellEnd"/>
-      <w:r>
-        <w:t>);</w:t>
-      </w:r>
-    </w:p>
-    <w:p>
-      <w:pPr>
-        <w:pStyle w:val="Quote"/>
-        <w:spacing w:after="120" w:line="240" w:lineRule="auto"/>
-      </w:pPr>
-      <w:r>
-        <w:t>} catch (</w:t>
-      </w:r>
-      <w:proofErr w:type="spellStart"/>
-      <w:r>
-        <w:t>InvalidKeyException</w:t>
-      </w:r>
-      <w:proofErr w:type="spellEnd"/>
-      <w:r>
-        <w:t xml:space="preserve"> e) {</w:t>
-      </w:r>
-    </w:p>
-    <w:p>
-      <w:pPr>
-        <w:pStyle w:val="Quote"/>
-        <w:spacing w:after="120" w:line="240" w:lineRule="auto"/>
-      </w:pPr>
-      <w:r>
-        <w:tab/>
-      </w:r>
-      <w:proofErr w:type="spellStart"/>
-      <w:proofErr w:type="gramStart"/>
-      <w:r>
-        <w:t>e.printStackTrace</w:t>
-      </w:r>
-      <w:proofErr w:type="spellEnd"/>
-      <w:r>
-        <w:t>(</w:t>
-      </w:r>
-      <w:proofErr w:type="gramEnd"/>
-      <w:r>
-        <w:t>);</w:t>
-      </w:r>
-    </w:p>
-    <w:p>
-      <w:pPr>
-        <w:pStyle w:val="Quote"/>
-        <w:spacing w:after="120" w:line="240" w:lineRule="auto"/>
-      </w:pPr>
-      <w:r>
-        <w:t>}</w:t>
-      </w:r>
-    </w:p>
-    <w:p>
-      <w:pPr>
-        <w:pStyle w:val="Quote"/>
-        <w:spacing w:after="120" w:line="240" w:lineRule="auto"/>
-      </w:pPr>
-      <w:proofErr w:type="spellStart"/>
-      <w:r>
-        <w:t>AuthenticatedChannel</w:t>
-      </w:r>
-      <w:proofErr w:type="spellEnd"/>
-      <w:r>
-        <w:t xml:space="preserve"> </w:t>
-      </w:r>
-      <w:proofErr w:type="spellStart"/>
-      <w:r>
-        <w:t>authenChannel</w:t>
-      </w:r>
-      <w:proofErr w:type="spellEnd"/>
-      <w:r>
-        <w:t xml:space="preserve"> = new </w:t>
-      </w:r>
-      <w:proofErr w:type="spellStart"/>
-      <w:proofErr w:type="gramStart"/>
-      <w:r>
-        <w:t>AuthenticatedChannel</w:t>
-      </w:r>
-      <w:proofErr w:type="spellEnd"/>
-      <w:r>
-        <w:t>(</w:t>
-      </w:r>
-      <w:proofErr w:type="spellStart"/>
-      <w:proofErr w:type="gramEnd"/>
-      <w:r>
-        <w:t>ch</w:t>
-      </w:r>
-      <w:proofErr w:type="spellEnd"/>
-      <w:r>
-        <w:t>, mac);</w:t>
-      </w:r>
-    </w:p>
-    <w:p>
-      <w:pPr>
-        <w:pStyle w:val="Quote"/>
-        <w:spacing w:after="120" w:line="240" w:lineRule="auto"/>
-      </w:pPr>
-      <w:proofErr w:type="spellStart"/>
-      <w:r>
-        <w:t>SymmetricEnc</w:t>
-      </w:r>
-      <w:proofErr w:type="spellEnd"/>
-      <w:r>
-        <w:t xml:space="preserve"> </w:t>
-      </w:r>
-      <w:proofErr w:type="spellStart"/>
-      <w:r>
-        <w:t>aesEnc</w:t>
-      </w:r>
-      <w:proofErr w:type="spellEnd"/>
-      <w:r>
-        <w:t xml:space="preserve"> = null;</w:t>
-      </w:r>
-    </w:p>
-    <w:p>
-      <w:pPr>
-        <w:pStyle w:val="Quote"/>
-        <w:spacing w:after="120" w:line="240" w:lineRule="auto"/>
-      </w:pPr>
-      <w:proofErr w:type="gramStart"/>
-      <w:r>
-        <w:t>try</w:t>
-      </w:r>
-      <w:proofErr w:type="gramEnd"/>
-      <w:r>
-        <w:t xml:space="preserve"> {</w:t>
-      </w:r>
-    </w:p>
-    <w:p>
-      <w:pPr>
-        <w:pStyle w:val="Quote"/>
-        <w:spacing w:after="120" w:line="240" w:lineRule="auto"/>
-        <w:ind w:firstLine="720"/>
-      </w:pPr>
-      <w:proofErr w:type="spellStart"/>
-      <w:proofErr w:type="gramStart"/>
-      <w:r>
-        <w:t>aesEnc</w:t>
-      </w:r>
-      <w:proofErr w:type="spellEnd"/>
-      <w:proofErr w:type="gramEnd"/>
-      <w:r>
-        <w:t xml:space="preserve"> = </w:t>
-      </w:r>
-      <w:proofErr w:type="spellStart"/>
-      <w:r>
-        <w:t>SymmetricEncFactory.getInstance</w:t>
-      </w:r>
-      <w:proofErr w:type="spellEnd"/>
-      <w:r>
-        <w:t>().getObject("</w:t>
-      </w:r>
-      <w:proofErr w:type="spellStart"/>
-      <w:r>
-        <w:t>CBCEncRandomIV</w:t>
-      </w:r>
-      <w:proofErr w:type="spellEnd"/>
-      <w:r>
-        <w:t>");</w:t>
-      </w:r>
-    </w:p>
-    <w:p>
-      <w:pPr>
-        <w:pStyle w:val="Quote"/>
-        <w:spacing w:after="120" w:line="240" w:lineRule="auto"/>
-      </w:pPr>
-      <w:r>
-        <w:t>} catch (</w:t>
-      </w:r>
-      <w:proofErr w:type="spellStart"/>
-      <w:r>
-        <w:t>FactoriesException</w:t>
-      </w:r>
-      <w:proofErr w:type="spellEnd"/>
-      <w:r>
-        <w:t xml:space="preserve"> e) {</w:t>
-      </w:r>
-    </w:p>
-    <w:p>
-      <w:pPr>
-        <w:pStyle w:val="Quote"/>
-        <w:spacing w:after="120" w:line="240" w:lineRule="auto"/>
-        <w:ind w:firstLine="720"/>
-      </w:pPr>
-      <w:proofErr w:type="spellStart"/>
-      <w:proofErr w:type="gramStart"/>
-      <w:r>
-        <w:t>e.printStackTrace</w:t>
-      </w:r>
-      <w:proofErr w:type="spellEnd"/>
-      <w:r>
-        <w:t>(</w:t>
-      </w:r>
-      <w:proofErr w:type="gramEnd"/>
-      <w:r>
-        <w:t>);</w:t>
-      </w:r>
-    </w:p>
-    <w:p>
-      <w:pPr>
-        <w:pStyle w:val="Quote"/>
-        <w:spacing w:after="120" w:line="240" w:lineRule="auto"/>
-      </w:pPr>
-      <w:r>
-        <w:t>}</w:t>
-      </w:r>
-    </w:p>
-    <w:p>
-      <w:pPr>
-        <w:pStyle w:val="Quote"/>
-        <w:spacing w:after="120" w:line="240" w:lineRule="auto"/>
-      </w:pPr>
-      <w:r>
-        <w:t xml:space="preserve">SecretKey </w:t>
-      </w:r>
-      <w:proofErr w:type="spellStart"/>
-      <w:r>
-        <w:t>keyEnc</w:t>
-      </w:r>
-      <w:proofErr w:type="spellEnd"/>
-      <w:r>
-        <w:t xml:space="preserve"> = </w:t>
-      </w:r>
-      <w:proofErr w:type="spellStart"/>
-      <w:proofErr w:type="gramStart"/>
-      <w:r>
-        <w:t>aesEnc.generateKey</w:t>
-      </w:r>
-      <w:proofErr w:type="spellEnd"/>
-      <w:r>
-        <w:t>(</w:t>
-      </w:r>
-      <w:proofErr w:type="gramEnd"/>
-      <w:r>
-        <w:t>128);</w:t>
-      </w:r>
-    </w:p>
-    <w:p>
-      <w:pPr>
-        <w:pStyle w:val="Quote"/>
-        <w:spacing w:after="120" w:line="240" w:lineRule="auto"/>
-      </w:pPr>
-      <w:r>
-        <w:t xml:space="preserve">  </w:t>
-      </w:r>
-      <w:proofErr w:type="gramStart"/>
-      <w:r>
-        <w:t>try</w:t>
-      </w:r>
-      <w:proofErr w:type="gramEnd"/>
-      <w:r>
-        <w:t xml:space="preserve"> {</w:t>
-      </w:r>
-    </w:p>
-    <w:p>
-      <w:pPr>
-        <w:pStyle w:val="Quote"/>
-        <w:spacing w:after="120" w:line="240" w:lineRule="auto"/>
-      </w:pPr>
-      <w:r>
-        <w:tab/>
-      </w:r>
-      <w:proofErr w:type="spellStart"/>
-      <w:proofErr w:type="gramStart"/>
-      <w:r>
-        <w:t>aesEnc.setKey</w:t>
-      </w:r>
-      <w:proofErr w:type="spellEnd"/>
-      <w:r>
-        <w:t>(</w:t>
-      </w:r>
-      <w:proofErr w:type="spellStart"/>
-      <w:proofErr w:type="gramEnd"/>
-      <w:r>
-        <w:t>keyEnc</w:t>
-      </w:r>
-      <w:proofErr w:type="spellEnd"/>
-      <w:r>
-        <w:t>);</w:t>
-      </w:r>
-    </w:p>
-    <w:p>
-      <w:pPr>
-        <w:pStyle w:val="Quote"/>
-        <w:spacing w:after="120" w:line="240" w:lineRule="auto"/>
-      </w:pPr>
-      <w:r>
-        <w:lastRenderedPageBreak/>
-        <w:t>} catch (</w:t>
-      </w:r>
-      <w:proofErr w:type="spellStart"/>
-      <w:r>
-        <w:t>InvalidKeyException</w:t>
-      </w:r>
-      <w:proofErr w:type="spellEnd"/>
-      <w:r>
-        <w:t xml:space="preserve"> e) {</w:t>
-      </w:r>
-    </w:p>
-    <w:p>
-      <w:pPr>
-        <w:pStyle w:val="Quote"/>
-        <w:spacing w:after="120" w:line="240" w:lineRule="auto"/>
-      </w:pPr>
-      <w:r>
-        <w:tab/>
-      </w:r>
-      <w:proofErr w:type="spellStart"/>
-      <w:proofErr w:type="gramStart"/>
-      <w:r>
-        <w:t>e.printStackTrace</w:t>
-      </w:r>
-      <w:proofErr w:type="spellEnd"/>
-      <w:r>
-        <w:t>(</w:t>
-      </w:r>
-      <w:proofErr w:type="gramEnd"/>
-      <w:r>
-        <w:t>);</w:t>
-      </w:r>
-    </w:p>
-    <w:p>
-      <w:pPr>
-        <w:pStyle w:val="Quote"/>
-        <w:spacing w:after="120" w:line="240" w:lineRule="auto"/>
-      </w:pPr>
-      <w:r>
-        <w:t>}</w:t>
-      </w:r>
-    </w:p>
-    <w:p>
-      <w:pPr>
-        <w:pStyle w:val="Quote"/>
-        <w:spacing w:after="120" w:line="240" w:lineRule="auto"/>
+      <w:r>
         <w:rPr>
           <w:b/>
           <w:bCs/>
         </w:rPr>
-      </w:pPr>
-      <w:r>
-        <w:t xml:space="preserve"> </w:t>
-      </w:r>
-      <w:proofErr w:type="spellStart"/>
+        <w:t>null</w:t>
+      </w:r>
+      <w:r>
+        <w:t>;</w:t>
+      </w:r>
+    </w:p>
+    <w:p>
+      <w:pPr>
+        <w:pStyle w:val="Quote"/>
+        <w:spacing w:after="60"/>
+      </w:pPr>
+      <w:r>
+        <w:t>//Create encryption object</w:t>
+      </w:r>
+    </w:p>
+    <w:p>
+      <w:pPr>
+        <w:pStyle w:val="Quote"/>
+        <w:spacing w:after="60"/>
+      </w:pPr>
+      <w:proofErr w:type="gramStart"/>
       <w:r>
         <w:rPr>
           <w:b/>
           <w:bCs/>
         </w:rPr>
-        <w:t>EncryptedChannel</w:t>
-      </w:r>
-      <w:proofErr w:type="spellEnd"/>
+        <w:t>try</w:t>
+      </w:r>
+      <w:proofErr w:type="gramEnd"/>
+      <w:r>
+        <w:t xml:space="preserve"> {</w:t>
+      </w:r>
+    </w:p>
+    <w:p>
+      <w:pPr>
+        <w:pStyle w:val="Quote"/>
+        <w:spacing w:after="60"/>
+        <w:ind w:firstLine="720"/>
+      </w:pPr>
+      <w:proofErr w:type="spellStart"/>
+      <w:proofErr w:type="gramStart"/>
+      <w:r>
+        <w:t>encThenMac</w:t>
+      </w:r>
+      <w:proofErr w:type="spellEnd"/>
+      <w:proofErr w:type="gramEnd"/>
+      <w:r>
+        <w:t xml:space="preserve"> = (</w:t>
+      </w:r>
+      <w:proofErr w:type="spellStart"/>
+      <w:r>
+        <w:t>ScEncryptThenMac</w:t>
+      </w:r>
+      <w:proofErr w:type="spellEnd"/>
+      <w:r>
+        <w:t xml:space="preserve">) </w:t>
+      </w:r>
+      <w:r>
+        <w:t xml:space="preserve">             S</w:t>
+      </w:r>
+      <w:r>
+        <w:t>ymmetricEncFactory.getInstance().getObject("EncryptThenMac(CTREncRandomIV(AES),CBCMacPrepending(TripleDES))");</w:t>
+      </w:r>
+    </w:p>
+    <w:p>
+      <w:pPr>
+        <w:pStyle w:val="Quote"/>
+        <w:spacing w:after="60"/>
+      </w:pPr>
+      <w:r>
+        <w:t xml:space="preserve">} </w:t>
+      </w:r>
       <w:r>
         <w:rPr>
           <w:b/>
           <w:bCs/>
         </w:rPr>
+        <w:t>catch</w:t>
+      </w:r>
+      <w:r>
+        <w:t xml:space="preserve"> (</w:t>
+      </w:r>
+      <w:proofErr w:type="spellStart"/>
+      <w:r>
+        <w:t>FactoriesException</w:t>
+      </w:r>
+      <w:proofErr w:type="spellEnd"/>
+      <w:r>
+        <w:t xml:space="preserve"> e1) {</w:t>
+      </w:r>
+    </w:p>
+    <w:p>
+      <w:pPr>
+        <w:pStyle w:val="Quote"/>
+        <w:spacing w:after="60"/>
+      </w:pPr>
+      <w:r>
+        <w:tab/>
+      </w:r>
+      <w:proofErr w:type="gramStart"/>
+      <w:r>
+        <w:t>e1.printStackTrace</w:t>
+      </w:r>
+      <w:proofErr w:type="gramEnd"/>
+      <w:r>
+        <w:t>();</w:t>
+      </w:r>
+    </w:p>
+    <w:p>
+      <w:pPr>
+        <w:pStyle w:val="Quote"/>
+        <w:spacing w:after="60" w:line="240" w:lineRule="auto"/>
+      </w:pPr>
+      <w:r>
+        <w:t xml:space="preserve">} </w:t>
+      </w:r>
+    </w:p>
+    <w:p>
+      <w:pPr>
+        <w:pStyle w:val="Quote"/>
+        <w:spacing w:after="60" w:line="240" w:lineRule="auto"/>
+      </w:pPr>
+      <w:r>
+        <w:t>//Create a suitable</w:t>
+      </w:r>
+      <w:r>
+        <w:t xml:space="preserve"> key</w:t>
+      </w:r>
+      <w:r>
+        <w:t xml:space="preserve"> parameter spec for the </w:t>
+      </w:r>
+      <w:proofErr w:type="spellStart"/>
+      <w:r>
+        <w:t>ScEncryptThenMac</w:t>
+      </w:r>
+      <w:proofErr w:type="spellEnd"/>
+      <w:r>
+        <w:t>:</w:t>
+      </w:r>
+    </w:p>
+    <w:p>
+      <w:pPr>
+        <w:spacing w:after="60"/>
+      </w:pPr>
+      <w:proofErr w:type="spellStart"/>
+      <w:proofErr w:type="gramStart"/>
+      <w:r>
+        <w:t>int</w:t>
+      </w:r>
+      <w:proofErr w:type="spellEnd"/>
+      <w:proofErr w:type="gramEnd"/>
+      <w:r>
         <w:t xml:space="preserve"> </w:t>
       </w:r>
       <w:proofErr w:type="spellStart"/>
+      <w:r>
+        <w:t>encKeySize</w:t>
+      </w:r>
+      <w:proofErr w:type="spellEnd"/>
+      <w:r>
+        <w:t xml:space="preserve"> = 128 //The encryption scheme uses AES</w:t>
+      </w:r>
+    </w:p>
+    <w:p>
+      <w:pPr>
+        <w:spacing w:after="60"/>
+      </w:pPr>
+      <w:proofErr w:type="spellStart"/>
+      <w:proofErr w:type="gramStart"/>
+      <w:r>
+        <w:t>int</w:t>
+      </w:r>
+      <w:proofErr w:type="spellEnd"/>
+      <w:proofErr w:type="gramEnd"/>
+      <w:r>
+        <w:t xml:space="preserve"> </w:t>
+      </w:r>
+      <w:proofErr w:type="spellStart"/>
+      <w:r>
+        <w:t>macKeySize</w:t>
+      </w:r>
+      <w:proofErr w:type="spellEnd"/>
+      <w:r>
+        <w:t xml:space="preserve"> = 168 //The authentication scheme uses TripleDes</w:t>
+      </w:r>
+    </w:p>
+    <w:p>
+      <w:pPr>
+        <w:spacing w:after="60"/>
+      </w:pPr>
+      <w:proofErr w:type="spellStart"/>
+      <w:r>
+        <w:t>AuthEncKeyGenParameterSpec</w:t>
+      </w:r>
+      <w:proofErr w:type="spellEnd"/>
+      <w:r>
+        <w:t xml:space="preserve"> </w:t>
+      </w:r>
+      <w:proofErr w:type="spellStart"/>
+      <w:r>
+        <w:t>params</w:t>
+      </w:r>
+      <w:proofErr w:type="spellEnd"/>
+      <w:r>
+        <w:t xml:space="preserve"> = new </w:t>
+      </w:r>
+      <w:proofErr w:type="spellStart"/>
+      <w:proofErr w:type="gramStart"/>
+      <w:r>
+        <w:t>AuthEncKeyGenParameterSpec</w:t>
+      </w:r>
+      <w:proofErr w:type="spellEnd"/>
+      <w:r>
+        <w:t>(</w:t>
+      </w:r>
+      <w:proofErr w:type="spellStart"/>
+      <w:proofErr w:type="gramEnd"/>
+      <w:r>
+        <w:t>encKeySize</w:t>
+      </w:r>
+      <w:proofErr w:type="spellEnd"/>
+      <w:r>
+        <w:t xml:space="preserve">, </w:t>
+      </w:r>
+      <w:proofErr w:type="spellStart"/>
+      <w:r>
+        <w:t>macKeySize</w:t>
+      </w:r>
+      <w:proofErr w:type="spellEnd"/>
+      <w:r>
+        <w:t>);</w:t>
+      </w:r>
+    </w:p>
+    <w:p>
+      <w:pPr>
+        <w:pStyle w:val="Quote"/>
+        <w:spacing w:after="60" w:line="240" w:lineRule="auto"/>
+      </w:pPr>
+      <w:r>
+        <w:t>//Generate a key and set it. (The same key has to be used by both parties. The application using //the channels is responsible for this).</w:t>
+      </w:r>
+    </w:p>
+    <w:p>
+      <w:pPr>
+        <w:pStyle w:val="Quote"/>
+        <w:spacing w:after="60" w:line="240" w:lineRule="auto"/>
+      </w:pPr>
+      <w:proofErr w:type="spellStart"/>
+      <w:r>
+        <w:t>Secret</w:t>
+      </w:r>
+      <w:r>
+        <w:t>Key</w:t>
+      </w:r>
+      <w:proofErr w:type="spellEnd"/>
+      <w:r>
+        <w:t xml:space="preserve"> key = </w:t>
+      </w:r>
+      <w:proofErr w:type="spellStart"/>
+      <w:proofErr w:type="gramStart"/>
+      <w:r>
+        <w:t>encThenMac</w:t>
+      </w:r>
+      <w:r>
+        <w:t>.generateKey</w:t>
+      </w:r>
+      <w:proofErr w:type="spellEnd"/>
+      <w:r>
+        <w:t>(</w:t>
+      </w:r>
+      <w:proofErr w:type="spellStart"/>
+      <w:proofErr w:type="gramEnd"/>
+      <w:r>
+        <w:t>params</w:t>
+      </w:r>
+      <w:proofErr w:type="spellEnd"/>
+      <w:r>
+        <w:t>);</w:t>
+      </w:r>
+    </w:p>
+    <w:p>
+      <w:pPr>
+        <w:pStyle w:val="Quote"/>
+        <w:spacing w:after="60" w:line="240" w:lineRule="auto"/>
+      </w:pPr>
+      <w:proofErr w:type="gramStart"/>
       <w:r>
         <w:rPr>
           <w:b/>
           <w:bCs/>
         </w:rPr>
-        <w:t>secureChannel</w:t>
-      </w:r>
-      <w:proofErr w:type="spellEnd"/>
+        <w:t>try</w:t>
+      </w:r>
+      <w:proofErr w:type="gramEnd"/>
+      <w:r>
+        <w:t xml:space="preserve"> {</w:t>
+      </w:r>
+    </w:p>
+    <w:p>
+      <w:pPr>
+        <w:pStyle w:val="Quote"/>
+        <w:spacing w:after="60" w:line="240" w:lineRule="auto"/>
+        <w:ind w:firstLine="720"/>
+      </w:pPr>
+      <w:proofErr w:type="spellStart"/>
+      <w:proofErr w:type="gramStart"/>
+      <w:r>
+        <w:t>encThenMac</w:t>
+      </w:r>
+      <w:r>
+        <w:t>.setKey</w:t>
+      </w:r>
+      <w:proofErr w:type="spellEnd"/>
+      <w:proofErr w:type="gramEnd"/>
+      <w:r>
+        <w:t>(key);</w:t>
+      </w:r>
+    </w:p>
+    <w:p>
+      <w:pPr>
+        <w:pStyle w:val="Quote"/>
+        <w:spacing w:after="60" w:line="240" w:lineRule="auto"/>
+      </w:pPr>
+      <w:r>
+        <w:t xml:space="preserve">} </w:t>
+      </w:r>
       <w:r>
         <w:rPr>
           <w:b/>
           <w:bCs/>
         </w:rPr>
-        <w:t xml:space="preserve"> = new </w:t>
+        <w:t>catch</w:t>
+      </w:r>
+      <w:r>
+        <w:t xml:space="preserve"> (</w:t>
+      </w:r>
+      <w:proofErr w:type="spellStart"/>
+      <w:r>
+        <w:t>InvalidKeyException</w:t>
+      </w:r>
+      <w:proofErr w:type="spellEnd"/>
+      <w:r>
+        <w:t xml:space="preserve"> e) {</w:t>
+      </w:r>
+    </w:p>
+    <w:p>
+      <w:pPr>
+        <w:pStyle w:val="Quote"/>
+        <w:spacing w:after="60" w:line="240" w:lineRule="auto"/>
+      </w:pPr>
+      <w:r>
+        <w:tab/>
       </w:r>
       <w:proofErr w:type="spellStart"/>
       <w:proofErr w:type="gramStart"/>
       <w:r>
+        <w:t>e</w:t>
+      </w:r>
+      <w:proofErr w:type="gramEnd"/>
+      <w:r>
+        <w:t>.printStackTrace</w:t>
+      </w:r>
+      <w:proofErr w:type="spellEnd"/>
+      <w:r>
+        <w:t>();</w:t>
+      </w:r>
+    </w:p>
+    <w:p>
+      <w:pPr>
+        <w:pStyle w:val="Quote"/>
+        <w:spacing w:after="60" w:line="240" w:lineRule="auto"/>
+      </w:pPr>
+      <w:r>
+        <w:t>}</w:t>
+      </w:r>
+    </w:p>
+    <w:p>
+      <w:pPr>
+        <w:pStyle w:val="Quote"/>
+        <w:spacing w:after="60" w:line="240" w:lineRule="auto"/>
+      </w:pPr>
+      <w:r>
+        <w:t xml:space="preserve">//Create and </w:t>
+      </w:r>
+      <w:proofErr w:type="spellStart"/>
+      <w:r>
+        <w:t>EncryptedChannel</w:t>
+      </w:r>
+      <w:proofErr w:type="spellEnd"/>
+      <w:r>
+        <w:t xml:space="preserve"> that has </w:t>
+      </w:r>
+      <w:proofErr w:type="spellStart"/>
+      <w:r>
+        <w:t>AuthenticatedEnc</w:t>
+      </w:r>
+      <w:proofErr w:type="spellEnd"/>
+      <w:r>
+        <w:t xml:space="preserve"> </w:t>
+      </w:r>
+      <w:proofErr w:type="spellStart"/>
+      <w:r>
+        <w:t>SecurityLevel</w:t>
+      </w:r>
+      <w:proofErr w:type="spellEnd"/>
+      <w:r>
+        <w:t>:</w:t>
+      </w:r>
+    </w:p>
+    <w:p>
+      <w:pPr>
+        <w:pStyle w:val="Quote"/>
+        <w:spacing w:after="60" w:line="240" w:lineRule="auto"/>
         <w:rPr>
           <w:b/>
           <w:bCs/>
         </w:rPr>
-        <w:t>EncryptedChannel</w:t>
-      </w:r>
-      <w:proofErr w:type="spellEnd"/>
+      </w:pPr>
+      <w:proofErr w:type="spellStart"/>
       <w:r>
         <w:rPr>
           <w:b/>
           <w:bCs/>
         </w:rPr>
-        <w:t>(</w:t>
-      </w:r>
-      <w:proofErr w:type="spellStart"/>
-      <w:proofErr w:type="gramEnd"/>
+        <w:t>EncryptedChannel</w:t>
+      </w:r>
+      <w:proofErr w:type="spellEnd"/>
       <w:r>
         <w:rPr>
           <w:b/>
           <w:bCs/>
         </w:rPr>
-        <w:t>authenChannel</w:t>
-      </w:r>
-      <w:proofErr w:type="spellEnd"/>
+        <w:t xml:space="preserve"> </w:t>
+      </w:r>
+      <w:proofErr w:type="spellStart"/>
       <w:r>
         <w:rPr>
           <w:b/>
           <w:bCs/>
-        </w:rPr>
-        <w:t xml:space="preserve">, </w:t>
-      </w:r>
-      <w:proofErr w:type="spellStart"/>
+          <w:u w:val="single"/>
+        </w:rPr>
+        <w:t>encChannel</w:t>
+      </w:r>
+      <w:proofErr w:type="spellEnd"/>
       <w:r>
         <w:rPr>
           <w:b/>
           <w:bCs/>
         </w:rPr>
-        <w:t>aesEnc</w:t>
-      </w:r>
-      <w:proofErr w:type="spellEnd"/>
+        <w:t xml:space="preserve"> = new </w:t>
+      </w:r>
+      <w:proofErr w:type="spellStart"/>
+      <w:proofErr w:type="gramStart"/>
       <w:r>
         <w:rPr>
           <w:b/>
           <w:bCs/>
         </w:rPr>
+        <w:t>EncryptedChannel</w:t>
+      </w:r>
+      <w:proofErr w:type="spellEnd"/>
+      <w:r>
+        <w:rPr>
+          <w:b/>
+          <w:bCs/>
+        </w:rPr>
+        <w:t>(</w:t>
+      </w:r>
+      <w:proofErr w:type="spellStart"/>
+      <w:proofErr w:type="gramEnd"/>
+      <w:r>
+        <w:rPr>
+          <w:b/>
+          <w:bCs/>
+        </w:rPr>
+        <w:t>ch</w:t>
+      </w:r>
+      <w:proofErr w:type="spellEnd"/>
+      <w:r>
+        <w:rPr>
+          <w:b/>
+          <w:bCs/>
+        </w:rPr>
+        <w:t xml:space="preserve">, </w:t>
+      </w:r>
+      <w:proofErr w:type="spellStart"/>
+      <w:r>
+        <w:rPr>
+          <w:b/>
+          <w:bCs/>
+        </w:rPr>
+        <w:t>encThenMac</w:t>
+      </w:r>
+      <w:proofErr w:type="spellEnd"/>
+      <w:r>
+        <w:rPr>
+          <w:b/>
+          <w:bCs/>
+        </w:rPr>
         <w:t>);</w:t>
       </w:r>
+    </w:p>
+    <w:p>
+      <w:pPr>
+        <w:pStyle w:val="Quote"/>
+        <w:spacing w:after="60" w:line="240" w:lineRule="auto"/>
+        <w:rPr>
+          <w:b/>
+          <w:bCs/>
+        </w:rPr>
+      </w:pPr>
     </w:p>
     <w:sectPr>
       <w:pgSz w:w="12240" w:h="15840"/>
@@ -791,7 +775,7 @@
 </file>
 
 <file path=word/numbering.xml><?xml version="1.0" encoding="utf-8"?>
-<w:numbering xmlns:wpc="http://schemas.microsoft.com/office/word/2010/wordprocessingCanvas" xmlns:mc="http://schemas.openxmlformats.org/markup-compatibility/2006" xmlns:o="urn:schemas-microsoft-com:office:office" xmlns:r="http://schemas.openxmlformats.org/officeDocument/2006/relationships" xmlns:m="http://schemas.openxmlformats.org/officeDocument/2006/math" xmlns:v="urn:schemas-microsoft-com:vml" xmlns:wp14="http://schemas.microsoft.com/office/word/2010/wordprocessingDrawing" xmlns:wp="http://schemas.openxmlformats.org/drawingml/2006/wordprocessingDrawing" xmlns:w10="urn:schemas-microsoft-com:office:word" xmlns:w="http://schemas.openxmlformats.org/wordprocessingml/2006/main" xmlns:w14="http://schemas.microsoft.com/office/word/2010/wordml" xmlns:wpg="http://schemas.microsoft.com/office/word/2010/wordprocessingGroup" xmlns:wpi="http://schemas.microsoft.com/office/word/2010/wordprocessingInk" xmlns:wne="http://schemas.microsoft.com/office/word/2006/wordml" xmlns:wps="http://schemas.microsoft.com/office/word/2010/wordprocessingShape" mc:Ignorable="w14 wp14">
+<w:numbering xmlns:wpc="http://schemas.microsoft.com/office/word/2010/wordprocessingCanvas" xmlns:mo="http://schemas.microsoft.com/office/mac/office/2008/main" xmlns:mc="http://schemas.openxmlformats.org/markup-compatibility/2006" xmlns:mv="urn:schemas-microsoft-com:mac:vml" xmlns:o="urn:schemas-microsoft-com:office:office" xmlns:r="http://schemas.openxmlformats.org/officeDocument/2006/relationships" xmlns:m="http://schemas.openxmlformats.org/officeDocument/2006/math" xmlns:v="urn:schemas-microsoft-com:vml" xmlns:wp14="http://schemas.microsoft.com/office/word/2010/wordprocessingDrawing" xmlns:wp="http://schemas.openxmlformats.org/drawingml/2006/wordprocessingDrawing" xmlns:w10="urn:schemas-microsoft-com:office:word" xmlns:w="http://schemas.openxmlformats.org/wordprocessingml/2006/main" xmlns:w14="http://schemas.microsoft.com/office/word/2010/wordml" xmlns:wpg="http://schemas.microsoft.com/office/word/2010/wordprocessingGroup" xmlns:wpi="http://schemas.microsoft.com/office/word/2010/wordprocessingInk" xmlns:wne="http://schemas.microsoft.com/office/word/2006/wordml" xmlns:wps="http://schemas.microsoft.com/office/word/2010/wordprocessingShape" mc:Ignorable="w14 wp14">
   <w:abstractNum w:abstractNumId="0">
     <w:nsid w:val="5181177A"/>
     <w:multiLevelType w:val="hybridMultilevel"/>
@@ -1136,7 +1120,7 @@
       </w:pPr>
     </w:pPrDefault>
   </w:docDefaults>
-  <w:latentStyles w:defLockedState="0" w:defUIPriority="99" w:defSemiHidden="1" w:defUnhideWhenUsed="1" w:defQFormat="0" w:count="267">
+  <w:latentStyles w:defLockedState="0" w:defUIPriority="99" w:defSemiHidden="1" w:defUnhideWhenUsed="1" w:defQFormat="0" w:count="276">
     <w:lsdException w:name="Normal" w:semiHidden="0" w:uiPriority="0" w:unhideWhenUsed="0" w:qFormat="1"/>
     <w:lsdException w:name="heading 1" w:semiHidden="0" w:uiPriority="9" w:unhideWhenUsed="0" w:qFormat="1"/>
     <w:lsdException w:name="heading 2" w:uiPriority="9" w:qFormat="1"/>
@@ -1424,7 +1408,7 @@
 </file>
 
 <file path=word/stylesWithEffects.xml><?xml version="1.0" encoding="utf-8"?>
-<w:styles xmlns:wpc="http://schemas.microsoft.com/office/word/2010/wordprocessingCanvas" xmlns:mc="http://schemas.openxmlformats.org/markup-compatibility/2006" xmlns:o="urn:schemas-microsoft-com:office:office" xmlns:r="http://schemas.openxmlformats.org/officeDocument/2006/relationships" xmlns:m="http://schemas.openxmlformats.org/officeDocument/2006/math" xmlns:v="urn:schemas-microsoft-com:vml" xmlns:wp14="http://schemas.microsoft.com/office/word/2010/wordprocessingDrawing" xmlns:wp="http://schemas.openxmlformats.org/drawingml/2006/wordprocessingDrawing" xmlns:w10="urn:schemas-microsoft-com:office:word" xmlns:w="http://schemas.openxmlformats.org/wordprocessingml/2006/main" xmlns:w14="http://schemas.microsoft.com/office/word/2010/wordml" xmlns:wpg="http://schemas.microsoft.com/office/word/2010/wordprocessingGroup" xmlns:wpi="http://schemas.microsoft.com/office/word/2010/wordprocessingInk" xmlns:wne="http://schemas.microsoft.com/office/word/2006/wordml" xmlns:wps="http://schemas.microsoft.com/office/word/2010/wordprocessingShape" mc:Ignorable="w14 wp14">
+<w:styles xmlns:wpc="http://schemas.microsoft.com/office/word/2010/wordprocessingCanvas" xmlns:mo="http://schemas.microsoft.com/office/mac/office/2008/main" xmlns:mc="http://schemas.openxmlformats.org/markup-compatibility/2006" xmlns:mv="urn:schemas-microsoft-com:mac:vml" xmlns:o="urn:schemas-microsoft-com:office:office" xmlns:r="http://schemas.openxmlformats.org/officeDocument/2006/relationships" xmlns:m="http://schemas.openxmlformats.org/officeDocument/2006/math" xmlns:v="urn:schemas-microsoft-com:vml" xmlns:wp14="http://schemas.microsoft.com/office/word/2010/wordprocessingDrawing" xmlns:wp="http://schemas.openxmlformats.org/drawingml/2006/wordprocessingDrawing" xmlns:w10="urn:schemas-microsoft-com:office:word" xmlns:w="http://schemas.openxmlformats.org/wordprocessingml/2006/main" xmlns:w14="http://schemas.microsoft.com/office/word/2010/wordml" xmlns:wpg="http://schemas.microsoft.com/office/word/2010/wordprocessingGroup" xmlns:wpi="http://schemas.microsoft.com/office/word/2010/wordprocessingInk" xmlns:wne="http://schemas.microsoft.com/office/word/2006/wordml" xmlns:wps="http://schemas.microsoft.com/office/word/2010/wordprocessingShape" mc:Ignorable="w14 wp14">
   <w:docDefaults>
     <w:rPrDefault>
       <w:rPr>
@@ -1440,7 +1424,7 @@
       </w:pPr>
     </w:pPrDefault>
   </w:docDefaults>
-  <w:latentStyles w:defLockedState="0" w:defUIPriority="99" w:defSemiHidden="1" w:defUnhideWhenUsed="1" w:defQFormat="0" w:count="267">
+  <w:latentStyles w:defLockedState="0" w:defUIPriority="99" w:defSemiHidden="1" w:defUnhideWhenUsed="1" w:defQFormat="0" w:count="276">
     <w:lsdException w:name="Normal" w:semiHidden="0" w:uiPriority="0" w:unhideWhenUsed="0" w:qFormat="1"/>
     <w:lsdException w:name="heading 1" w:semiHidden="0" w:uiPriority="9" w:unhideWhenUsed="0" w:qFormat="1"/>
     <w:lsdException w:name="heading 2" w:uiPriority="9" w:qFormat="1"/>

</xml_diff>